<commit_message>
tdf#80748 export - prefer corrupt Word docx over data loss
reverts part of commit 83d51e5e52688c4c9bc0ad70a511458bb06a242d

The unit test associated with the reverted commit was a copy/paste
of a model test without even modifying the descriptive message,
so the description was completely misleading.
I've taken it over to be used as the unit test for this fix.

Change-Id: Ib6fedf4add542fac647f7c3d2b60c3ef5b00069a
</commit_message>
<xml_diff>
--- a/sw/qa/extras/ooxmlexport/data/FDO78590.docx
+++ b/sw/qa/extras/ooxmlexport/data/FDO78590.docx
@@ -390,6 +390,11 @@
           <w:tab w:val="left" w:pos="6196"/>
         </w:tabs>
       </w:pPr>
+      <w:r>
+        <w:t>Before graphic</w:t>
+      </w:r>
+      <w:bookmarkStart w:id="0" w:name="_GoBack"/>
+      <w:bookmarkEnd w:id="0"/>
     </w:p>
     <w:p>
       <w:pPr>
@@ -398,8 +403,9 @@
           <w:tab w:val="left" w:pos="6196"/>
         </w:tabs>
       </w:pPr>
-      <w:bookmarkStart w:id="0" w:name="_GoBack"/>
-      <w:bookmarkEnd w:id="0"/>
+      <w:r>
+        <w:t>After graphic</w:t>
+      </w:r>
     </w:p>
     <w:sectPr>
       <w:pgSz w:w="12240" w:h="15840"/>
@@ -4723,7 +4729,6 @@
     <w:rsid w:val="008D6246"/>
     <w:tblPr>
       <w:tblCellSpacing w:w="20" w:type="dxa"/>
-      <w:tblInd w:w="0" w:type="dxa"/>
       <w:tblBorders>
         <w:top w:val="outset" w:sz="6" w:space="0" w:color="auto"/>
         <w:left w:val="outset" w:sz="6" w:space="0" w:color="auto"/>
@@ -4732,12 +4737,6 @@
         <w:insideH w:val="outset" w:sz="6" w:space="0" w:color="auto"/>
         <w:insideV w:val="outset" w:sz="6" w:space="0" w:color="auto"/>
       </w:tblBorders>
-      <w:tblCellMar>
-        <w:top w:w="0" w:type="dxa"/>
-        <w:left w:w="108" w:type="dxa"/>
-        <w:bottom w:w="0" w:type="dxa"/>
-        <w:right w:w="108" w:type="dxa"/>
-      </w:tblCellMar>
     </w:tblPr>
     <w:trPr>
       <w:tblCellSpacing w:w="20" w:type="dxa"/>
@@ -5418,7 +5417,7 @@
 </file>
 
 <file path=customXml/itemProps1.xml><?xml version="1.0" encoding="utf-8"?>
-<ds:datastoreItem xmlns:ds="http://schemas.openxmlformats.org/officeDocument/2006/customXml" ds:itemID="{D49E24F9-6A66-4DA2-9CDA-8546D8A2CD77}">
+<ds:datastoreItem xmlns:ds="http://schemas.openxmlformats.org/officeDocument/2006/customXml" ds:itemID="{8A58BF36-4C49-4015-9BF5-CC57D038EE9D}">
   <ds:schemaRefs>
     <ds:schemaRef ds:uri="http://schemas.openxmlformats.org/officeDocument/2006/bibliography"/>
   </ds:schemaRefs>

</xml_diff>